<commit_message>
UPDATE buttons en bedankt scherm
</commit_message>
<xml_diff>
--- a/GIP/documents/GuitarWorld.docx
+++ b/GIP/documents/GuitarWorld.docx
@@ -1,6 +1,6 @@
 
 <file path=word/document.xml><?xml version="1.0" encoding="utf-8"?>
-<w:document xmlns:wpc="http://schemas.microsoft.com/office/word/2010/wordprocessingCanvas" xmlns:cx="http://schemas.microsoft.com/office/drawing/2014/chartex" xmlns:cx1="http://schemas.microsoft.com/office/drawing/2015/9/8/chartex" xmlns:cx2="http://schemas.microsoft.com/office/drawing/2015/10/21/chartex" xmlns:cx3="http://schemas.microsoft.com/office/drawing/2016/5/9/chartex" xmlns:cx4="http://schemas.microsoft.com/office/drawing/2016/5/10/chartex" xmlns:cx5="http://schemas.microsoft.com/office/drawing/2016/5/11/chartex" xmlns:cx6="http://schemas.microsoft.com/office/drawing/2016/5/12/chartex" xmlns:cx7="http://schemas.microsoft.com/office/drawing/2016/5/13/chartex" xmlns:cx8="http://schemas.microsoft.com/office/drawing/2016/5/14/chartex" xmlns:mc="http://schemas.openxmlformats.org/markup-compatibility/2006" xmlns:aink="http://schemas.microsoft.com/office/drawing/2016/ink" xmlns:am3d="http://schemas.microsoft.com/office/drawing/2017/model3d" xmlns:o="urn:schemas-microsoft-com:office:office" xmlns:r="http://schemas.openxmlformats.org/officeDocument/2006/relationships" xmlns:m="http://schemas.openxmlformats.org/officeDocument/2006/math" xmlns:v="urn:schemas-microsoft-com:vml" xmlns:wp14="http://schemas.microsoft.com/office/word/2010/wordprocessingDrawing" xmlns:wp="http://schemas.openxmlformats.org/drawingml/2006/wordprocessingDrawing" xmlns:w10="urn:schemas-microsoft-com:office:word" xmlns:w="http://schemas.openxmlformats.org/wordprocessingml/2006/main" xmlns:w14="http://schemas.microsoft.com/office/word/2010/wordml" xmlns:w15="http://schemas.microsoft.com/office/word/2012/wordml" xmlns:w16cid="http://schemas.microsoft.com/office/word/2016/wordml/cid" xmlns:w16se="http://schemas.microsoft.com/office/word/2015/wordml/symex" xmlns:wpg="http://schemas.microsoft.com/office/word/2010/wordprocessingGroup" xmlns:wpi="http://schemas.microsoft.com/office/word/2010/wordprocessingInk" xmlns:wne="http://schemas.microsoft.com/office/word/2006/wordml" xmlns:wps="http://schemas.microsoft.com/office/word/2010/wordprocessingShape" mc:Ignorable="w14 w15 w16se w16cid wp14">
+<w:document xmlns:wpc="http://schemas.microsoft.com/office/word/2010/wordprocessingCanvas" xmlns:cx="http://schemas.microsoft.com/office/drawing/2014/chartex" xmlns:cx1="http://schemas.microsoft.com/office/drawing/2015/9/8/chartex" xmlns:cx2="http://schemas.microsoft.com/office/drawing/2015/10/21/chartex" xmlns:cx3="http://schemas.microsoft.com/office/drawing/2016/5/9/chartex" xmlns:cx4="http://schemas.microsoft.com/office/drawing/2016/5/10/chartex" xmlns:cx5="http://schemas.microsoft.com/office/drawing/2016/5/11/chartex" xmlns:cx6="http://schemas.microsoft.com/office/drawing/2016/5/12/chartex" xmlns:cx7="http://schemas.microsoft.com/office/drawing/2016/5/13/chartex" xmlns:cx8="http://schemas.microsoft.com/office/drawing/2016/5/14/chartex" xmlns:mc="http://schemas.openxmlformats.org/markup-compatibility/2006" xmlns:aink="http://schemas.microsoft.com/office/drawing/2016/ink" xmlns:am3d="http://schemas.microsoft.com/office/drawing/2017/model3d" xmlns:o="urn:schemas-microsoft-com:office:office" xmlns:r="http://schemas.openxmlformats.org/officeDocument/2006/relationships" xmlns:m="http://schemas.openxmlformats.org/officeDocument/2006/math" xmlns:v="urn:schemas-microsoft-com:vml" xmlns:wp14="http://schemas.microsoft.com/office/word/2010/wordprocessingDrawing" xmlns:wp="http://schemas.openxmlformats.org/drawingml/2006/wordprocessingDrawing" xmlns:w10="urn:schemas-microsoft-com:office:word" xmlns:w="http://schemas.openxmlformats.org/wordprocessingml/2006/main" xmlns:w14="http://schemas.microsoft.com/office/word/2010/wordml" xmlns:w15="http://schemas.microsoft.com/office/word/2012/wordml" xmlns:w16cex="http://schemas.microsoft.com/office/word/2018/wordml/cex" xmlns:w16cid="http://schemas.microsoft.com/office/word/2016/wordml/cid" xmlns:w16="http://schemas.microsoft.com/office/word/2018/wordml" xmlns:w16se="http://schemas.microsoft.com/office/word/2015/wordml/symex" xmlns:wpg="http://schemas.microsoft.com/office/word/2010/wordprocessingGroup" xmlns:wpi="http://schemas.microsoft.com/office/word/2010/wordprocessingInk" xmlns:wne="http://schemas.microsoft.com/office/word/2006/wordml" xmlns:wps="http://schemas.microsoft.com/office/word/2010/wordprocessingShape" mc:Ignorable="w14 w15 w16se w16cid w16 w16cex wp14">
   <w:body>
     <w:p/>
     <w:tbl>
@@ -105,14 +105,6 @@
             <w:pPr>
               <w:pStyle w:val="Geenafstand"/>
             </w:pPr>
-            <w:r>
-              <w:rPr>
-                <w:color w:val="2F5496"/>
-                <w:sz w:val="24"/>
-                <w:szCs w:val="24"/>
-              </w:rPr>
-              <w:t>[Ondertitel van document]</w:t>
-            </w:r>
           </w:p>
         </w:tc>
       </w:tr>
@@ -244,157 +236,191 @@
           <w:lang w:eastAsia="nl-NL"/>
         </w:rPr>
       </w:pPr>
-    </w:p>
-    <w:p>
-      <w:pPr>
-        <w:rPr>
-          <w:lang w:eastAsia="nl-NL"/>
-        </w:rPr>
-      </w:pPr>
-    </w:p>
-    <w:p>
-      <w:pPr>
-        <w:rPr>
-          <w:lang w:eastAsia="nl-NL"/>
-        </w:rPr>
-      </w:pPr>
-    </w:p>
-    <w:p>
-      <w:pPr>
-        <w:rPr>
-          <w:lang w:eastAsia="nl-NL"/>
-        </w:rPr>
-      </w:pPr>
-    </w:p>
-    <w:p>
-      <w:pPr>
-        <w:rPr>
-          <w:lang w:eastAsia="nl-NL"/>
-        </w:rPr>
-      </w:pPr>
-    </w:p>
-    <w:p>
-      <w:pPr>
-        <w:rPr>
-          <w:lang w:eastAsia="nl-NL"/>
-        </w:rPr>
-      </w:pPr>
-    </w:p>
-    <w:p>
-      <w:pPr>
-        <w:rPr>
-          <w:lang w:eastAsia="nl-NL"/>
-        </w:rPr>
-      </w:pPr>
-    </w:p>
-    <w:p>
-      <w:pPr>
-        <w:rPr>
-          <w:lang w:eastAsia="nl-NL"/>
-        </w:rPr>
-      </w:pPr>
-    </w:p>
-    <w:p>
-      <w:pPr>
-        <w:rPr>
-          <w:lang w:eastAsia="nl-NL"/>
-        </w:rPr>
-      </w:pPr>
-    </w:p>
-    <w:p>
-      <w:pPr>
-        <w:rPr>
-          <w:lang w:eastAsia="nl-NL"/>
-        </w:rPr>
-      </w:pPr>
-    </w:p>
-    <w:p>
-      <w:pPr>
-        <w:rPr>
-          <w:lang w:eastAsia="nl-NL"/>
-        </w:rPr>
-      </w:pPr>
-    </w:p>
-    <w:p>
-      <w:pPr>
-        <w:rPr>
-          <w:lang w:eastAsia="nl-NL"/>
-        </w:rPr>
-      </w:pPr>
-    </w:p>
-    <w:p>
-      <w:pPr>
-        <w:rPr>
-          <w:lang w:eastAsia="nl-NL"/>
-        </w:rPr>
-      </w:pPr>
-    </w:p>
-    <w:p>
-      <w:pPr>
-        <w:rPr>
-          <w:lang w:eastAsia="nl-NL"/>
-        </w:rPr>
-      </w:pPr>
-    </w:p>
-    <w:p>
-      <w:pPr>
-        <w:rPr>
-          <w:lang w:eastAsia="nl-NL"/>
-        </w:rPr>
-      </w:pPr>
-    </w:p>
-    <w:p>
-      <w:pPr>
-        <w:rPr>
-          <w:lang w:eastAsia="nl-NL"/>
-        </w:rPr>
-      </w:pPr>
-    </w:p>
-    <w:p>
-      <w:pPr>
-        <w:rPr>
-          <w:lang w:eastAsia="nl-NL"/>
-        </w:rPr>
-      </w:pPr>
-    </w:p>
-    <w:p>
-      <w:pPr>
-        <w:rPr>
-          <w:lang w:eastAsia="nl-NL"/>
-        </w:rPr>
-      </w:pPr>
-    </w:p>
-    <w:p>
-      <w:pPr>
-        <w:rPr>
-          <w:lang w:eastAsia="nl-NL"/>
-        </w:rPr>
-      </w:pPr>
-    </w:p>
-    <w:p>
-      <w:pPr>
-        <w:rPr>
-          <w:lang w:eastAsia="nl-NL"/>
-        </w:rPr>
-      </w:pPr>
-    </w:p>
-    <w:p>
-      <w:pPr>
-        <w:rPr>
-          <w:lang w:eastAsia="nl-NL"/>
-        </w:rPr>
-      </w:pPr>
-    </w:p>
-    <w:p>
-      <w:pPr>
-        <w:rPr>
-          <w:lang w:eastAsia="nl-NL"/>
-        </w:rPr>
-      </w:pPr>
-    </w:p>
-    <w:bookmarkStart w:id="0" w:name="_Toc35776863" w:displacedByCustomXml="next"/>
+      <w:r>
+        <w:rPr>
+          <w:lang w:eastAsia="nl-NL"/>
+        </w:rPr>
+        <w:t>Zeno Boumerkhoufa</w:t>
+      </w:r>
+      <w:r>
+        <w:rPr>
+          <w:lang w:eastAsia="nl-NL"/>
+        </w:rPr>
+        <w:br/>
+        <w:t>Leerling 6IB</w:t>
+      </w:r>
+    </w:p>
+    <w:p>
+      <w:pPr>
+        <w:rPr>
+          <w:lang w:eastAsia="nl-NL"/>
+        </w:rPr>
+      </w:pPr>
+    </w:p>
+    <w:p>
+      <w:pPr>
+        <w:rPr>
+          <w:lang w:eastAsia="nl-NL"/>
+        </w:rPr>
+      </w:pPr>
+    </w:p>
+    <w:p>
+      <w:pPr>
+        <w:rPr>
+          <w:lang w:eastAsia="nl-NL"/>
+        </w:rPr>
+      </w:pPr>
+    </w:p>
+    <w:p>
+      <w:pPr>
+        <w:rPr>
+          <w:lang w:eastAsia="nl-NL"/>
+        </w:rPr>
+      </w:pPr>
+    </w:p>
+    <w:p>
+      <w:pPr>
+        <w:rPr>
+          <w:lang w:eastAsia="nl-NL"/>
+        </w:rPr>
+      </w:pPr>
+    </w:p>
+    <w:p>
+      <w:pPr>
+        <w:rPr>
+          <w:lang w:eastAsia="nl-NL"/>
+        </w:rPr>
+      </w:pPr>
+    </w:p>
+    <w:p>
+      <w:pPr>
+        <w:rPr>
+          <w:lang w:eastAsia="nl-NL"/>
+        </w:rPr>
+      </w:pPr>
+    </w:p>
+    <w:p>
+      <w:pPr>
+        <w:rPr>
+          <w:lang w:eastAsia="nl-NL"/>
+        </w:rPr>
+      </w:pPr>
+    </w:p>
+    <w:p>
+      <w:pPr>
+        <w:rPr>
+          <w:lang w:eastAsia="nl-NL"/>
+        </w:rPr>
+      </w:pPr>
+    </w:p>
+    <w:p>
+      <w:pPr>
+        <w:rPr>
+          <w:lang w:eastAsia="nl-NL"/>
+        </w:rPr>
+      </w:pPr>
+    </w:p>
+    <w:p>
+      <w:pPr>
+        <w:rPr>
+          <w:lang w:eastAsia="nl-NL"/>
+        </w:rPr>
+      </w:pPr>
+    </w:p>
+    <w:p>
+      <w:pPr>
+        <w:rPr>
+          <w:lang w:eastAsia="nl-NL"/>
+        </w:rPr>
+      </w:pPr>
+    </w:p>
+    <w:p>
+      <w:pPr>
+        <w:rPr>
+          <w:lang w:eastAsia="nl-NL"/>
+        </w:rPr>
+      </w:pPr>
+    </w:p>
+    <w:p>
+      <w:pPr>
+        <w:rPr>
+          <w:lang w:eastAsia="nl-NL"/>
+        </w:rPr>
+      </w:pPr>
+    </w:p>
+    <w:p>
+      <w:pPr>
+        <w:rPr>
+          <w:lang w:eastAsia="nl-NL"/>
+        </w:rPr>
+      </w:pPr>
+    </w:p>
+    <w:p>
+      <w:pPr>
+        <w:rPr>
+          <w:lang w:eastAsia="nl-NL"/>
+        </w:rPr>
+      </w:pPr>
+    </w:p>
+    <w:p>
+      <w:pPr>
+        <w:rPr>
+          <w:lang w:eastAsia="nl-NL"/>
+        </w:rPr>
+      </w:pPr>
+    </w:p>
+    <w:p>
+      <w:pPr>
+        <w:rPr>
+          <w:lang w:eastAsia="nl-NL"/>
+        </w:rPr>
+      </w:pPr>
+    </w:p>
+    <w:p>
+      <w:pPr>
+        <w:rPr>
+          <w:lang w:eastAsia="nl-NL"/>
+        </w:rPr>
+      </w:pPr>
+    </w:p>
+    <w:p>
+      <w:pPr>
+        <w:rPr>
+          <w:lang w:eastAsia="nl-NL"/>
+        </w:rPr>
+      </w:pPr>
+    </w:p>
+    <w:p>
+      <w:pPr>
+        <w:rPr>
+          <w:lang w:eastAsia="nl-NL"/>
+        </w:rPr>
+      </w:pPr>
+    </w:p>
+    <w:p>
+      <w:pPr>
+        <w:rPr>
+          <w:lang w:eastAsia="nl-NL"/>
+        </w:rPr>
+      </w:pPr>
+    </w:p>
+    <w:p>
+      <w:pPr>
+        <w:rPr>
+          <w:lang w:eastAsia="nl-NL"/>
+        </w:rPr>
+      </w:pPr>
+    </w:p>
+    <w:bookmarkStart w:id="0" w:name="_Toc40703164" w:displacedByCustomXml="next"/>
     <w:sdt>
       <w:sdtPr>
+        <w:rPr>
+          <w:rFonts w:ascii="Calibri" w:eastAsia="Calibri" w:hAnsi="Calibri"/>
+          <w:color w:val="auto"/>
+          <w:sz w:val="22"/>
+          <w:szCs w:val="22"/>
+          <w:lang w:eastAsia="en-US"/>
+        </w:rPr>
         <w:id w:val="660746073"/>
         <w:docPartObj>
           <w:docPartGallery w:val="Table of Contents"/>
@@ -403,13 +429,8 @@
       </w:sdtPr>
       <w:sdtEndPr>
         <w:rPr>
-          <w:rFonts w:ascii="Calibri" w:eastAsia="Calibri" w:hAnsi="Calibri"/>
           <w:b/>
           <w:bCs/>
-          <w:color w:val="auto"/>
-          <w:sz w:val="22"/>
-          <w:szCs w:val="22"/>
-          <w:lang w:eastAsia="en-US"/>
         </w:rPr>
       </w:sdtEndPr>
       <w:sdtContent>
@@ -443,7 +464,7 @@
           <w:r>
             <w:fldChar w:fldCharType="separate"/>
           </w:r>
-          <w:hyperlink w:anchor="_Toc35776863" w:history="1">
+          <w:hyperlink w:anchor="_Toc40703164" w:history="1">
             <w:r>
               <w:rPr>
                 <w:rStyle w:val="Hyperlink"/>
@@ -470,7 +491,7 @@
                 <w:noProof/>
                 <w:webHidden/>
               </w:rPr>
-              <w:instrText xml:space="preserve"> PAGEREF _Toc35776863 \h </w:instrText>
+              <w:instrText xml:space="preserve"> PAGEREF _Toc40703164 \h </w:instrText>
             </w:r>
             <w:r>
               <w:rPr>
@@ -513,7 +534,7 @@
               <w:lang w:eastAsia="nl-NL"/>
             </w:rPr>
           </w:pPr>
-          <w:hyperlink w:anchor="_Toc35776864" w:history="1">
+          <w:hyperlink w:anchor="_Toc40703165" w:history="1">
             <w:r>
               <w:rPr>
                 <w:rStyle w:val="Hyperlink"/>
@@ -541,7 +562,220 @@
                 <w:noProof/>
                 <w:webHidden/>
               </w:rPr>
-              <w:instrText xml:space="preserve"> PAGEREF _Toc35776864 \h </w:instrText>
+              <w:instrText xml:space="preserve"> PAGEREF _Toc40703165 \h </w:instrText>
+            </w:r>
+            <w:r>
+              <w:rPr>
+                <w:noProof/>
+                <w:webHidden/>
+              </w:rPr>
+            </w:r>
+            <w:r>
+              <w:rPr>
+                <w:noProof/>
+                <w:webHidden/>
+              </w:rPr>
+              <w:fldChar w:fldCharType="separate"/>
+            </w:r>
+            <w:r>
+              <w:rPr>
+                <w:noProof/>
+                <w:webHidden/>
+              </w:rPr>
+              <w:t>4</w:t>
+            </w:r>
+            <w:r>
+              <w:rPr>
+                <w:noProof/>
+                <w:webHidden/>
+              </w:rPr>
+              <w:fldChar w:fldCharType="end"/>
+            </w:r>
+          </w:hyperlink>
+        </w:p>
+        <w:p>
+          <w:pPr>
+            <w:pStyle w:val="Inhopg1"/>
+            <w:tabs>
+              <w:tab w:val="right" w:leader="dot" w:pos="9062"/>
+            </w:tabs>
+            <w:rPr>
+              <w:rFonts w:asciiTheme="minorHAnsi" w:eastAsiaTheme="minorEastAsia" w:hAnsiTheme="minorHAnsi" w:cstheme="minorBidi"/>
+              <w:noProof/>
+              <w:lang w:eastAsia="nl-NL"/>
+            </w:rPr>
+          </w:pPr>
+          <w:hyperlink w:anchor="_Toc40703166" w:history="1">
+            <w:r>
+              <w:rPr>
+                <w:rStyle w:val="Hyperlink"/>
+                <w:noProof/>
+                <w:lang w:eastAsia="nl-NL"/>
+              </w:rPr>
+              <w:t>GuitarWorld</w:t>
+            </w:r>
+            <w:r>
+              <w:rPr>
+                <w:noProof/>
+                <w:webHidden/>
+              </w:rPr>
+              <w:tab/>
+            </w:r>
+            <w:r>
+              <w:rPr>
+                <w:noProof/>
+                <w:webHidden/>
+              </w:rPr>
+              <w:fldChar w:fldCharType="begin"/>
+            </w:r>
+            <w:r>
+              <w:rPr>
+                <w:noProof/>
+                <w:webHidden/>
+              </w:rPr>
+              <w:instrText xml:space="preserve"> PAGEREF _Toc40703166 \h </w:instrText>
+            </w:r>
+            <w:r>
+              <w:rPr>
+                <w:noProof/>
+                <w:webHidden/>
+              </w:rPr>
+            </w:r>
+            <w:r>
+              <w:rPr>
+                <w:noProof/>
+                <w:webHidden/>
+              </w:rPr>
+              <w:fldChar w:fldCharType="separate"/>
+            </w:r>
+            <w:r>
+              <w:rPr>
+                <w:noProof/>
+                <w:webHidden/>
+              </w:rPr>
+              <w:t>4</w:t>
+            </w:r>
+            <w:r>
+              <w:rPr>
+                <w:noProof/>
+                <w:webHidden/>
+              </w:rPr>
+              <w:fldChar w:fldCharType="end"/>
+            </w:r>
+          </w:hyperlink>
+        </w:p>
+        <w:p>
+          <w:pPr>
+            <w:pStyle w:val="Inhopg1"/>
+            <w:tabs>
+              <w:tab w:val="right" w:leader="dot" w:pos="9062"/>
+            </w:tabs>
+            <w:rPr>
+              <w:rFonts w:asciiTheme="minorHAnsi" w:eastAsiaTheme="minorEastAsia" w:hAnsiTheme="minorHAnsi" w:cstheme="minorBidi"/>
+              <w:noProof/>
+              <w:lang w:eastAsia="nl-NL"/>
+            </w:rPr>
+          </w:pPr>
+          <w:hyperlink w:anchor="_Toc40703167" w:history="1">
+            <w:r>
+              <w:rPr>
+                <w:rStyle w:val="Hyperlink"/>
+                <w:noProof/>
+                <w:lang w:eastAsia="nl-NL"/>
+              </w:rPr>
+              <w:t>Besluit</w:t>
+            </w:r>
+            <w:r>
+              <w:rPr>
+                <w:noProof/>
+                <w:webHidden/>
+              </w:rPr>
+              <w:tab/>
+            </w:r>
+            <w:r>
+              <w:rPr>
+                <w:noProof/>
+                <w:webHidden/>
+              </w:rPr>
+              <w:fldChar w:fldCharType="begin"/>
+            </w:r>
+            <w:r>
+              <w:rPr>
+                <w:noProof/>
+                <w:webHidden/>
+              </w:rPr>
+              <w:instrText xml:space="preserve"> PAGEREF _Toc40703167 \h </w:instrText>
+            </w:r>
+            <w:r>
+              <w:rPr>
+                <w:noProof/>
+                <w:webHidden/>
+              </w:rPr>
+            </w:r>
+            <w:r>
+              <w:rPr>
+                <w:noProof/>
+                <w:webHidden/>
+              </w:rPr>
+              <w:fldChar w:fldCharType="separate"/>
+            </w:r>
+            <w:r>
+              <w:rPr>
+                <w:noProof/>
+                <w:webHidden/>
+              </w:rPr>
+              <w:t>4</w:t>
+            </w:r>
+            <w:r>
+              <w:rPr>
+                <w:noProof/>
+                <w:webHidden/>
+              </w:rPr>
+              <w:fldChar w:fldCharType="end"/>
+            </w:r>
+          </w:hyperlink>
+        </w:p>
+        <w:p>
+          <w:pPr>
+            <w:pStyle w:val="Inhopg1"/>
+            <w:tabs>
+              <w:tab w:val="right" w:leader="dot" w:pos="9062"/>
+            </w:tabs>
+            <w:rPr>
+              <w:rFonts w:asciiTheme="minorHAnsi" w:eastAsiaTheme="minorEastAsia" w:hAnsiTheme="minorHAnsi" w:cstheme="minorBidi"/>
+              <w:noProof/>
+              <w:lang w:eastAsia="nl-NL"/>
+            </w:rPr>
+          </w:pPr>
+          <w:hyperlink w:anchor="_Toc40703168" w:history="1">
+            <w:r>
+              <w:rPr>
+                <w:rStyle w:val="Hyperlink"/>
+                <w:noProof/>
+                <w:lang w:eastAsia="nl-NL"/>
+              </w:rPr>
+              <w:t>Bibliografie</w:t>
+            </w:r>
+            <w:r>
+              <w:rPr>
+                <w:noProof/>
+                <w:webHidden/>
+              </w:rPr>
+              <w:tab/>
+            </w:r>
+            <w:r>
+              <w:rPr>
+                <w:noProof/>
+                <w:webHidden/>
+              </w:rPr>
+              <w:fldChar w:fldCharType="begin"/>
+            </w:r>
+            <w:r>
+              <w:rPr>
+                <w:noProof/>
+                <w:webHidden/>
+              </w:rPr>
+              <w:instrText xml:space="preserve"> PAGEREF _Toc40703168 \h </w:instrText>
             </w:r>
             <w:r>
               <w:rPr>
@@ -779,12 +1013,11 @@
           <w:lang w:eastAsia="nl-NL"/>
         </w:rPr>
       </w:pPr>
-      <w:bookmarkStart w:id="1" w:name="_Toc35776864"/>
+      <w:bookmarkStart w:id="1" w:name="_Toc40703165"/>
       <w:r>
         <w:rPr>
           <w:lang w:eastAsia="nl-NL"/>
         </w:rPr>
-        <w:lastRenderedPageBreak/>
         <w:t>Inleiding</w:t>
       </w:r>
       <w:bookmarkEnd w:id="1"/>
@@ -805,14 +1038,165 @@
         <w:rPr>
           <w:lang w:eastAsia="nl-NL"/>
         </w:rPr>
-        <w:t xml:space="preserve"> Tijdens het programmeren ben ik veel moeilijkheden tegengekomen maar met genoeg tijd en met de juiste hulp is het gelukt.</w:t>
+        <w:t xml:space="preserve"> Tijdens het programmeren ben ik veel moeilijkheden tegengekomen</w:t>
       </w:r>
-      <w:bookmarkStart w:id="2" w:name="_GoBack"/>
+      <w:r>
+        <w:rPr>
+          <w:lang w:eastAsia="nl-NL"/>
+        </w:rPr>
+        <w:t>. Ik ga proberen het zo gemakkelijk mogelijk te maken om gitaren te bestellen op deze webshop “GuitarWorld”</w:t>
+      </w:r>
+      <w:r>
+        <w:rPr>
+          <w:lang w:eastAsia="nl-NL"/>
+        </w:rPr>
+        <w:t>.</w:t>
+      </w:r>
+      <w:r>
+        <w:rPr>
+          <w:lang w:eastAsia="nl-NL"/>
+        </w:rPr>
+        <w:t xml:space="preserve"> </w:t>
+      </w:r>
+    </w:p>
+    <w:p>
+      <w:pPr>
+        <w:pStyle w:val="Kop1"/>
+        <w:rPr>
+          <w:lang w:eastAsia="nl-NL"/>
+        </w:rPr>
+      </w:pPr>
+      <w:bookmarkStart w:id="2" w:name="_Toc40703166"/>
+      <w:r>
+        <w:rPr>
+          <w:lang w:eastAsia="nl-NL"/>
+        </w:rPr>
+        <w:t>GuitarWorld</w:t>
+      </w:r>
       <w:bookmarkEnd w:id="2"/>
     </w:p>
+    <w:p>
+      <w:pPr>
+        <w:rPr>
+          <w:lang w:eastAsia="nl-NL"/>
+        </w:rPr>
+      </w:pPr>
+      <w:r>
+        <w:rPr>
+          <w:lang w:eastAsia="nl-NL"/>
+        </w:rPr>
+        <w:t>Ik heb geprobeerd om een automatisering van een gitarenwebshop te realiseren zodat niet alles handmatig hoeft bijgehouden te worden. Door de webshop GuitarWorld kunnen klanten en bestellingen gemakkelijk bijgehouden worden in een databank. De producten kunnen gemakkelijk bekeken worden door klanten en als klanten iets specifiek zoeken dan moeten ze dat product gemakkelijk kunnen vinden. De producten worden ook bijgehouden in een databank en kunnen worden aangepast door de beheerder. De beheerder kan klanten wijzigen, producten kunnen gewijzigd worden en toegevoegd worden door de beheerder. Zo is alles gemakkelijker te vinden voor de klanten en word alles gemakkelijker en overzichtelijker voor de beheerder.</w:t>
+      </w:r>
+    </w:p>
+    <w:p>
+      <w:pPr>
+        <w:pStyle w:val="Kop1"/>
+        <w:rPr>
+          <w:lang w:eastAsia="nl-NL"/>
+        </w:rPr>
+      </w:pPr>
+      <w:bookmarkStart w:id="3" w:name="_Toc40703167"/>
+      <w:r>
+        <w:rPr>
+          <w:lang w:eastAsia="nl-NL"/>
+        </w:rPr>
+        <w:t>Besluit</w:t>
+      </w:r>
+      <w:bookmarkEnd w:id="3"/>
+    </w:p>
+    <w:p>
+      <w:pPr>
+        <w:rPr>
+          <w:lang w:eastAsia="nl-NL"/>
+        </w:rPr>
+      </w:pPr>
+      <w:r>
+        <w:rPr>
+          <w:lang w:eastAsia="nl-NL"/>
+        </w:rPr>
+        <w:t>De automatisering van een gitarenwebshop, met de naam GuitarWorld, is gelukt, met weliswaar een paar problemen maar het is gelukt. De meest voorkomende problemen waren opmaak die niet zichtbaar werd maar uiteindelijk is het allemaal gelukt met behulp van andere.</w:t>
+      </w:r>
+    </w:p>
+    <w:p>
+      <w:pPr>
+        <w:pStyle w:val="Kop1"/>
+        <w:rPr>
+          <w:lang w:eastAsia="nl-NL"/>
+        </w:rPr>
+      </w:pPr>
+      <w:bookmarkStart w:id="4" w:name="_Toc40703168"/>
+      <w:r>
+        <w:rPr>
+          <w:lang w:eastAsia="nl-NL"/>
+        </w:rPr>
+        <w:t>Bibliografie</w:t>
+      </w:r>
+      <w:bookmarkEnd w:id="4"/>
+    </w:p>
+    <w:p>
+      <w:pPr>
+        <w:pStyle w:val="Lijstalinea"/>
+        <w:numPr>
+          <w:ilvl w:val="0"/>
+          <w:numId w:val="1"/>
+        </w:numPr>
+        <w:rPr>
+          <w:lang w:eastAsia="nl-NL"/>
+        </w:rPr>
+      </w:pPr>
+      <w:r>
+        <w:rPr>
+          <w:lang w:eastAsia="nl-NL"/>
+        </w:rPr>
+        <w:t xml:space="preserve">Bax music shop. (z.d.). Geraadpleegd van </w:t>
+      </w:r>
+      <w:hyperlink r:id="rId8" w:history="1">
+        <w:r>
+          <w:rPr>
+            <w:rStyle w:val="Hyperlink"/>
+            <w:lang w:eastAsia="nl-NL"/>
+          </w:rPr>
+          <w:t>https://www.bax-shop.nl/</w:t>
+        </w:r>
+      </w:hyperlink>
+    </w:p>
+    <w:p>
+      <w:pPr>
+        <w:pStyle w:val="Lijstalinea"/>
+        <w:numPr>
+          <w:ilvl w:val="0"/>
+          <w:numId w:val="1"/>
+        </w:numPr>
+        <w:rPr>
+          <w:lang w:eastAsia="nl-NL"/>
+        </w:rPr>
+      </w:pPr>
+      <w:r>
+        <w:rPr>
+          <w:lang w:eastAsia="nl-NL"/>
+        </w:rPr>
+        <w:t xml:space="preserve">Stack Overflow - Where Developers Learn, Share, &amp; Build Careers. (z.d.). Geraadpleegd van </w:t>
+      </w:r>
+      <w:hyperlink r:id="rId9" w:history="1">
+        <w:r>
+          <w:rPr>
+            <w:rStyle w:val="Hyperlink"/>
+            <w:lang w:eastAsia="nl-NL"/>
+          </w:rPr>
+          <w:t>https://stackoverflow.com/</w:t>
+        </w:r>
+      </w:hyperlink>
+    </w:p>
+    <w:p>
+      <w:pPr>
+        <w:rPr>
+          <w:lang w:eastAsia="nl-NL"/>
+        </w:rPr>
+      </w:pPr>
+    </w:p>
     <w:sectPr>
-      <w:headerReference w:type="default" r:id="rId7"/>
-      <w:footerReference w:type="default" r:id="rId8"/>
+      <w:headerReference w:type="default" r:id="rId10"/>
+      <w:footerReference w:type="default" r:id="rId11"/>
       <w:pgSz w:w="11906" w:h="16838"/>
       <w:pgMar w:top="1417" w:right="1417" w:bottom="1417" w:left="1417" w:header="708" w:footer="708" w:gutter="0"/>
       <w:pgNumType w:chapStyle="1" w:chapSep="colon"/>
@@ -824,7 +1208,7 @@
 </file>
 
 <file path=word/endnotes.xml><?xml version="1.0" encoding="utf-8"?>
-<w:endnotes xmlns:wpc="http://schemas.microsoft.com/office/word/2010/wordprocessingCanvas" xmlns:cx="http://schemas.microsoft.com/office/drawing/2014/chartex" xmlns:cx1="http://schemas.microsoft.com/office/drawing/2015/9/8/chartex" xmlns:cx2="http://schemas.microsoft.com/office/drawing/2015/10/21/chartex" xmlns:cx3="http://schemas.microsoft.com/office/drawing/2016/5/9/chartex" xmlns:cx4="http://schemas.microsoft.com/office/drawing/2016/5/10/chartex" xmlns:cx5="http://schemas.microsoft.com/office/drawing/2016/5/11/chartex" xmlns:cx6="http://schemas.microsoft.com/office/drawing/2016/5/12/chartex" xmlns:cx7="http://schemas.microsoft.com/office/drawing/2016/5/13/chartex" xmlns:cx8="http://schemas.microsoft.com/office/drawing/2016/5/14/chartex" xmlns:mc="http://schemas.openxmlformats.org/markup-compatibility/2006" xmlns:aink="http://schemas.microsoft.com/office/drawing/2016/ink" xmlns:am3d="http://schemas.microsoft.com/office/drawing/2017/model3d" xmlns:o="urn:schemas-microsoft-com:office:office" xmlns:r="http://schemas.openxmlformats.org/officeDocument/2006/relationships" xmlns:m="http://schemas.openxmlformats.org/officeDocument/2006/math" xmlns:v="urn:schemas-microsoft-com:vml" xmlns:wp14="http://schemas.microsoft.com/office/word/2010/wordprocessingDrawing" xmlns:wp="http://schemas.openxmlformats.org/drawingml/2006/wordprocessingDrawing" xmlns:w10="urn:schemas-microsoft-com:office:word" xmlns:w="http://schemas.openxmlformats.org/wordprocessingml/2006/main" xmlns:w14="http://schemas.microsoft.com/office/word/2010/wordml" xmlns:w15="http://schemas.microsoft.com/office/word/2012/wordml" xmlns:w16cid="http://schemas.microsoft.com/office/word/2016/wordml/cid" xmlns:w16se="http://schemas.microsoft.com/office/word/2015/wordml/symex" xmlns:wpg="http://schemas.microsoft.com/office/word/2010/wordprocessingGroup" xmlns:wpi="http://schemas.microsoft.com/office/word/2010/wordprocessingInk" xmlns:wne="http://schemas.microsoft.com/office/word/2006/wordml" xmlns:wps="http://schemas.microsoft.com/office/word/2010/wordprocessingShape" mc:Ignorable="w14 w15 w16se w16cid wp14">
+<w:endnotes xmlns:wpc="http://schemas.microsoft.com/office/word/2010/wordprocessingCanvas" xmlns:cx="http://schemas.microsoft.com/office/drawing/2014/chartex" xmlns:cx1="http://schemas.microsoft.com/office/drawing/2015/9/8/chartex" xmlns:cx2="http://schemas.microsoft.com/office/drawing/2015/10/21/chartex" xmlns:cx3="http://schemas.microsoft.com/office/drawing/2016/5/9/chartex" xmlns:cx4="http://schemas.microsoft.com/office/drawing/2016/5/10/chartex" xmlns:cx5="http://schemas.microsoft.com/office/drawing/2016/5/11/chartex" xmlns:cx6="http://schemas.microsoft.com/office/drawing/2016/5/12/chartex" xmlns:cx7="http://schemas.microsoft.com/office/drawing/2016/5/13/chartex" xmlns:cx8="http://schemas.microsoft.com/office/drawing/2016/5/14/chartex" xmlns:mc="http://schemas.openxmlformats.org/markup-compatibility/2006" xmlns:aink="http://schemas.microsoft.com/office/drawing/2016/ink" xmlns:am3d="http://schemas.microsoft.com/office/drawing/2017/model3d" xmlns:o="urn:schemas-microsoft-com:office:office" xmlns:r="http://schemas.openxmlformats.org/officeDocument/2006/relationships" xmlns:m="http://schemas.openxmlformats.org/officeDocument/2006/math" xmlns:v="urn:schemas-microsoft-com:vml" xmlns:wp14="http://schemas.microsoft.com/office/word/2010/wordprocessingDrawing" xmlns:wp="http://schemas.openxmlformats.org/drawingml/2006/wordprocessingDrawing" xmlns:w10="urn:schemas-microsoft-com:office:word" xmlns:w="http://schemas.openxmlformats.org/wordprocessingml/2006/main" xmlns:w14="http://schemas.microsoft.com/office/word/2010/wordml" xmlns:w15="http://schemas.microsoft.com/office/word/2012/wordml" xmlns:w16cex="http://schemas.microsoft.com/office/word/2018/wordml/cex" xmlns:w16cid="http://schemas.microsoft.com/office/word/2016/wordml/cid" xmlns:w16="http://schemas.microsoft.com/office/word/2018/wordml" xmlns:w16se="http://schemas.microsoft.com/office/word/2015/wordml/symex" xmlns:wpg="http://schemas.microsoft.com/office/word/2010/wordprocessingGroup" xmlns:wpi="http://schemas.microsoft.com/office/word/2010/wordprocessingInk" xmlns:wne="http://schemas.microsoft.com/office/word/2006/wordml" xmlns:wps="http://schemas.microsoft.com/office/word/2010/wordprocessingShape" mc:Ignorable="w14 w15 w16se w16cid w16 w16cex wp14">
   <w:endnote w:type="separator" w:id="-1">
     <w:p>
       <w:pPr>
@@ -849,7 +1233,7 @@
 </file>
 
 <file path=word/footer1.xml><?xml version="1.0" encoding="utf-8"?>
-<w:ftr xmlns:wpc="http://schemas.microsoft.com/office/word/2010/wordprocessingCanvas" xmlns:cx="http://schemas.microsoft.com/office/drawing/2014/chartex" xmlns:cx1="http://schemas.microsoft.com/office/drawing/2015/9/8/chartex" xmlns:cx2="http://schemas.microsoft.com/office/drawing/2015/10/21/chartex" xmlns:cx3="http://schemas.microsoft.com/office/drawing/2016/5/9/chartex" xmlns:cx4="http://schemas.microsoft.com/office/drawing/2016/5/10/chartex" xmlns:cx5="http://schemas.microsoft.com/office/drawing/2016/5/11/chartex" xmlns:cx6="http://schemas.microsoft.com/office/drawing/2016/5/12/chartex" xmlns:cx7="http://schemas.microsoft.com/office/drawing/2016/5/13/chartex" xmlns:cx8="http://schemas.microsoft.com/office/drawing/2016/5/14/chartex" xmlns:mc="http://schemas.openxmlformats.org/markup-compatibility/2006" xmlns:aink="http://schemas.microsoft.com/office/drawing/2016/ink" xmlns:am3d="http://schemas.microsoft.com/office/drawing/2017/model3d" xmlns:o="urn:schemas-microsoft-com:office:office" xmlns:r="http://schemas.openxmlformats.org/officeDocument/2006/relationships" xmlns:m="http://schemas.openxmlformats.org/officeDocument/2006/math" xmlns:v="urn:schemas-microsoft-com:vml" xmlns:wp14="http://schemas.microsoft.com/office/word/2010/wordprocessingDrawing" xmlns:wp="http://schemas.openxmlformats.org/drawingml/2006/wordprocessingDrawing" xmlns:w10="urn:schemas-microsoft-com:office:word" xmlns:w="http://schemas.openxmlformats.org/wordprocessingml/2006/main" xmlns:w14="http://schemas.microsoft.com/office/word/2010/wordml" xmlns:w15="http://schemas.microsoft.com/office/word/2012/wordml" xmlns:w16cid="http://schemas.microsoft.com/office/word/2016/wordml/cid" xmlns:w16se="http://schemas.microsoft.com/office/word/2015/wordml/symex" xmlns:wpg="http://schemas.microsoft.com/office/word/2010/wordprocessingGroup" xmlns:wpi="http://schemas.microsoft.com/office/word/2010/wordprocessingInk" xmlns:wne="http://schemas.microsoft.com/office/word/2006/wordml" xmlns:wps="http://schemas.microsoft.com/office/word/2010/wordprocessingShape" mc:Ignorable="w14 w15 w16se w16cid wp14">
+<w:ftr xmlns:wpc="http://schemas.microsoft.com/office/word/2010/wordprocessingCanvas" xmlns:cx="http://schemas.microsoft.com/office/drawing/2014/chartex" xmlns:cx1="http://schemas.microsoft.com/office/drawing/2015/9/8/chartex" xmlns:cx2="http://schemas.microsoft.com/office/drawing/2015/10/21/chartex" xmlns:cx3="http://schemas.microsoft.com/office/drawing/2016/5/9/chartex" xmlns:cx4="http://schemas.microsoft.com/office/drawing/2016/5/10/chartex" xmlns:cx5="http://schemas.microsoft.com/office/drawing/2016/5/11/chartex" xmlns:cx6="http://schemas.microsoft.com/office/drawing/2016/5/12/chartex" xmlns:cx7="http://schemas.microsoft.com/office/drawing/2016/5/13/chartex" xmlns:cx8="http://schemas.microsoft.com/office/drawing/2016/5/14/chartex" xmlns:mc="http://schemas.openxmlformats.org/markup-compatibility/2006" xmlns:aink="http://schemas.microsoft.com/office/drawing/2016/ink" xmlns:am3d="http://schemas.microsoft.com/office/drawing/2017/model3d" xmlns:o="urn:schemas-microsoft-com:office:office" xmlns:r="http://schemas.openxmlformats.org/officeDocument/2006/relationships" xmlns:m="http://schemas.openxmlformats.org/officeDocument/2006/math" xmlns:v="urn:schemas-microsoft-com:vml" xmlns:wp14="http://schemas.microsoft.com/office/word/2010/wordprocessingDrawing" xmlns:wp="http://schemas.openxmlformats.org/drawingml/2006/wordprocessingDrawing" xmlns:w10="urn:schemas-microsoft-com:office:word" xmlns:w="http://schemas.openxmlformats.org/wordprocessingml/2006/main" xmlns:w14="http://schemas.microsoft.com/office/word/2010/wordml" xmlns:w15="http://schemas.microsoft.com/office/word/2012/wordml" xmlns:w16cex="http://schemas.microsoft.com/office/word/2018/wordml/cex" xmlns:w16cid="http://schemas.microsoft.com/office/word/2016/wordml/cid" xmlns:w16="http://schemas.microsoft.com/office/word/2018/wordml" xmlns:w16se="http://schemas.microsoft.com/office/word/2015/wordml/symex" xmlns:wpg="http://schemas.microsoft.com/office/word/2010/wordprocessingGroup" xmlns:wpi="http://schemas.microsoft.com/office/word/2010/wordprocessingInk" xmlns:wne="http://schemas.microsoft.com/office/word/2006/wordml" xmlns:wps="http://schemas.microsoft.com/office/word/2010/wordprocessingShape" mc:Ignorable="w14 w15 w16se w16cid w16 w16cex wp14">
   <w:p>
     <w:pPr>
       <w:pStyle w:val="Voettekst"/>
@@ -869,7 +1253,7 @@
 </file>
 
 <file path=word/footnotes.xml><?xml version="1.0" encoding="utf-8"?>
-<w:footnotes xmlns:wpc="http://schemas.microsoft.com/office/word/2010/wordprocessingCanvas" xmlns:cx="http://schemas.microsoft.com/office/drawing/2014/chartex" xmlns:cx1="http://schemas.microsoft.com/office/drawing/2015/9/8/chartex" xmlns:cx2="http://schemas.microsoft.com/office/drawing/2015/10/21/chartex" xmlns:cx3="http://schemas.microsoft.com/office/drawing/2016/5/9/chartex" xmlns:cx4="http://schemas.microsoft.com/office/drawing/2016/5/10/chartex" xmlns:cx5="http://schemas.microsoft.com/office/drawing/2016/5/11/chartex" xmlns:cx6="http://schemas.microsoft.com/office/drawing/2016/5/12/chartex" xmlns:cx7="http://schemas.microsoft.com/office/drawing/2016/5/13/chartex" xmlns:cx8="http://schemas.microsoft.com/office/drawing/2016/5/14/chartex" xmlns:mc="http://schemas.openxmlformats.org/markup-compatibility/2006" xmlns:aink="http://schemas.microsoft.com/office/drawing/2016/ink" xmlns:am3d="http://schemas.microsoft.com/office/drawing/2017/model3d" xmlns:o="urn:schemas-microsoft-com:office:office" xmlns:r="http://schemas.openxmlformats.org/officeDocument/2006/relationships" xmlns:m="http://schemas.openxmlformats.org/officeDocument/2006/math" xmlns:v="urn:schemas-microsoft-com:vml" xmlns:wp14="http://schemas.microsoft.com/office/word/2010/wordprocessingDrawing" xmlns:wp="http://schemas.openxmlformats.org/drawingml/2006/wordprocessingDrawing" xmlns:w10="urn:schemas-microsoft-com:office:word" xmlns:w="http://schemas.openxmlformats.org/wordprocessingml/2006/main" xmlns:w14="http://schemas.microsoft.com/office/word/2010/wordml" xmlns:w15="http://schemas.microsoft.com/office/word/2012/wordml" xmlns:w16cid="http://schemas.microsoft.com/office/word/2016/wordml/cid" xmlns:w16se="http://schemas.microsoft.com/office/word/2015/wordml/symex" xmlns:wpg="http://schemas.microsoft.com/office/word/2010/wordprocessingGroup" xmlns:wpi="http://schemas.microsoft.com/office/word/2010/wordprocessingInk" xmlns:wne="http://schemas.microsoft.com/office/word/2006/wordml" xmlns:wps="http://schemas.microsoft.com/office/word/2010/wordprocessingShape" mc:Ignorable="w14 w15 w16se w16cid wp14">
+<w:footnotes xmlns:wpc="http://schemas.microsoft.com/office/word/2010/wordprocessingCanvas" xmlns:cx="http://schemas.microsoft.com/office/drawing/2014/chartex" xmlns:cx1="http://schemas.microsoft.com/office/drawing/2015/9/8/chartex" xmlns:cx2="http://schemas.microsoft.com/office/drawing/2015/10/21/chartex" xmlns:cx3="http://schemas.microsoft.com/office/drawing/2016/5/9/chartex" xmlns:cx4="http://schemas.microsoft.com/office/drawing/2016/5/10/chartex" xmlns:cx5="http://schemas.microsoft.com/office/drawing/2016/5/11/chartex" xmlns:cx6="http://schemas.microsoft.com/office/drawing/2016/5/12/chartex" xmlns:cx7="http://schemas.microsoft.com/office/drawing/2016/5/13/chartex" xmlns:cx8="http://schemas.microsoft.com/office/drawing/2016/5/14/chartex" xmlns:mc="http://schemas.openxmlformats.org/markup-compatibility/2006" xmlns:aink="http://schemas.microsoft.com/office/drawing/2016/ink" xmlns:am3d="http://schemas.microsoft.com/office/drawing/2017/model3d" xmlns:o="urn:schemas-microsoft-com:office:office" xmlns:r="http://schemas.openxmlformats.org/officeDocument/2006/relationships" xmlns:m="http://schemas.openxmlformats.org/officeDocument/2006/math" xmlns:v="urn:schemas-microsoft-com:vml" xmlns:wp14="http://schemas.microsoft.com/office/word/2010/wordprocessingDrawing" xmlns:wp="http://schemas.openxmlformats.org/drawingml/2006/wordprocessingDrawing" xmlns:w10="urn:schemas-microsoft-com:office:word" xmlns:w="http://schemas.openxmlformats.org/wordprocessingml/2006/main" xmlns:w14="http://schemas.microsoft.com/office/word/2010/wordml" xmlns:w15="http://schemas.microsoft.com/office/word/2012/wordml" xmlns:w16cex="http://schemas.microsoft.com/office/word/2018/wordml/cex" xmlns:w16cid="http://schemas.microsoft.com/office/word/2016/wordml/cid" xmlns:w16="http://schemas.microsoft.com/office/word/2018/wordml" xmlns:w16se="http://schemas.microsoft.com/office/word/2015/wordml/symex" xmlns:wpg="http://schemas.microsoft.com/office/word/2010/wordprocessingGroup" xmlns:wpi="http://schemas.microsoft.com/office/word/2010/wordprocessingInk" xmlns:wne="http://schemas.microsoft.com/office/word/2006/wordml" xmlns:wps="http://schemas.microsoft.com/office/word/2010/wordprocessingShape" mc:Ignorable="w14 w15 w16se w16cid w16 w16cex wp14">
   <w:footnote w:type="separator" w:id="-1">
     <w:p>
       <w:pPr>
@@ -897,7 +1281,7 @@
 </file>
 
 <file path=word/header1.xml><?xml version="1.0" encoding="utf-8"?>
-<w:hdr xmlns:wpc="http://schemas.microsoft.com/office/word/2010/wordprocessingCanvas" xmlns:cx="http://schemas.microsoft.com/office/drawing/2014/chartex" xmlns:cx1="http://schemas.microsoft.com/office/drawing/2015/9/8/chartex" xmlns:cx2="http://schemas.microsoft.com/office/drawing/2015/10/21/chartex" xmlns:cx3="http://schemas.microsoft.com/office/drawing/2016/5/9/chartex" xmlns:cx4="http://schemas.microsoft.com/office/drawing/2016/5/10/chartex" xmlns:cx5="http://schemas.microsoft.com/office/drawing/2016/5/11/chartex" xmlns:cx6="http://schemas.microsoft.com/office/drawing/2016/5/12/chartex" xmlns:cx7="http://schemas.microsoft.com/office/drawing/2016/5/13/chartex" xmlns:cx8="http://schemas.microsoft.com/office/drawing/2016/5/14/chartex" xmlns:mc="http://schemas.openxmlformats.org/markup-compatibility/2006" xmlns:aink="http://schemas.microsoft.com/office/drawing/2016/ink" xmlns:am3d="http://schemas.microsoft.com/office/drawing/2017/model3d" xmlns:o="urn:schemas-microsoft-com:office:office" xmlns:r="http://schemas.openxmlformats.org/officeDocument/2006/relationships" xmlns:m="http://schemas.openxmlformats.org/officeDocument/2006/math" xmlns:v="urn:schemas-microsoft-com:vml" xmlns:wp14="http://schemas.microsoft.com/office/word/2010/wordprocessingDrawing" xmlns:wp="http://schemas.openxmlformats.org/drawingml/2006/wordprocessingDrawing" xmlns:w10="urn:schemas-microsoft-com:office:word" xmlns:w="http://schemas.openxmlformats.org/wordprocessingml/2006/main" xmlns:w14="http://schemas.microsoft.com/office/word/2010/wordml" xmlns:w15="http://schemas.microsoft.com/office/word/2012/wordml" xmlns:w16cid="http://schemas.microsoft.com/office/word/2016/wordml/cid" xmlns:w16se="http://schemas.microsoft.com/office/word/2015/wordml/symex" xmlns:wpg="http://schemas.microsoft.com/office/word/2010/wordprocessingGroup" xmlns:wpi="http://schemas.microsoft.com/office/word/2010/wordprocessingInk" xmlns:wne="http://schemas.microsoft.com/office/word/2006/wordml" xmlns:wps="http://schemas.microsoft.com/office/word/2010/wordprocessingShape" mc:Ignorable="w14 w15 w16se w16cid wp14">
+<w:hdr xmlns:wpc="http://schemas.microsoft.com/office/word/2010/wordprocessingCanvas" xmlns:cx="http://schemas.microsoft.com/office/drawing/2014/chartex" xmlns:cx1="http://schemas.microsoft.com/office/drawing/2015/9/8/chartex" xmlns:cx2="http://schemas.microsoft.com/office/drawing/2015/10/21/chartex" xmlns:cx3="http://schemas.microsoft.com/office/drawing/2016/5/9/chartex" xmlns:cx4="http://schemas.microsoft.com/office/drawing/2016/5/10/chartex" xmlns:cx5="http://schemas.microsoft.com/office/drawing/2016/5/11/chartex" xmlns:cx6="http://schemas.microsoft.com/office/drawing/2016/5/12/chartex" xmlns:cx7="http://schemas.microsoft.com/office/drawing/2016/5/13/chartex" xmlns:cx8="http://schemas.microsoft.com/office/drawing/2016/5/14/chartex" xmlns:mc="http://schemas.openxmlformats.org/markup-compatibility/2006" xmlns:aink="http://schemas.microsoft.com/office/drawing/2016/ink" xmlns:am3d="http://schemas.microsoft.com/office/drawing/2017/model3d" xmlns:o="urn:schemas-microsoft-com:office:office" xmlns:r="http://schemas.openxmlformats.org/officeDocument/2006/relationships" xmlns:m="http://schemas.openxmlformats.org/officeDocument/2006/math" xmlns:v="urn:schemas-microsoft-com:vml" xmlns:wp14="http://schemas.microsoft.com/office/word/2010/wordprocessingDrawing" xmlns:wp="http://schemas.openxmlformats.org/drawingml/2006/wordprocessingDrawing" xmlns:w10="urn:schemas-microsoft-com:office:word" xmlns:w="http://schemas.openxmlformats.org/wordprocessingml/2006/main" xmlns:w14="http://schemas.microsoft.com/office/word/2010/wordml" xmlns:w15="http://schemas.microsoft.com/office/word/2012/wordml" xmlns:w16cex="http://schemas.microsoft.com/office/word/2018/wordml/cex" xmlns:w16cid="http://schemas.microsoft.com/office/word/2016/wordml/cid" xmlns:w16="http://schemas.microsoft.com/office/word/2018/wordml" xmlns:w16se="http://schemas.microsoft.com/office/word/2015/wordml/symex" xmlns:wpg="http://schemas.microsoft.com/office/word/2010/wordprocessingGroup" xmlns:wpi="http://schemas.microsoft.com/office/word/2010/wordprocessingInk" xmlns:wne="http://schemas.microsoft.com/office/word/2006/wordml" xmlns:wps="http://schemas.microsoft.com/office/word/2010/wordprocessingShape" mc:Ignorable="w14 w15 w16se w16cid w16 w16cex wp14">
   <w:sdt>
     <w:sdtPr>
       <w:id w:val="-1925169016"/>
@@ -906,6 +1290,7 @@
         <w:docPartUnique/>
       </w:docPartObj>
     </w:sdtPr>
+    <w:sdtEndPr/>
     <w:sdtContent>
       <w:p>
         <w:pPr>
@@ -941,8 +1326,129 @@
 </w:hdr>
 </file>
 
+<file path=word/numbering.xml><?xml version="1.0" encoding="utf-8"?>
+<w:numbering xmlns:wpc="http://schemas.microsoft.com/office/word/2010/wordprocessingCanvas" xmlns:cx="http://schemas.microsoft.com/office/drawing/2014/chartex" xmlns:cx1="http://schemas.microsoft.com/office/drawing/2015/9/8/chartex" xmlns:cx2="http://schemas.microsoft.com/office/drawing/2015/10/21/chartex" xmlns:cx3="http://schemas.microsoft.com/office/drawing/2016/5/9/chartex" xmlns:cx4="http://schemas.microsoft.com/office/drawing/2016/5/10/chartex" xmlns:cx5="http://schemas.microsoft.com/office/drawing/2016/5/11/chartex" xmlns:cx6="http://schemas.microsoft.com/office/drawing/2016/5/12/chartex" xmlns:cx7="http://schemas.microsoft.com/office/drawing/2016/5/13/chartex" xmlns:cx8="http://schemas.microsoft.com/office/drawing/2016/5/14/chartex" xmlns:mc="http://schemas.openxmlformats.org/markup-compatibility/2006" xmlns:aink="http://schemas.microsoft.com/office/drawing/2016/ink" xmlns:am3d="http://schemas.microsoft.com/office/drawing/2017/model3d" xmlns:o="urn:schemas-microsoft-com:office:office" xmlns:r="http://schemas.openxmlformats.org/officeDocument/2006/relationships" xmlns:m="http://schemas.openxmlformats.org/officeDocument/2006/math" xmlns:v="urn:schemas-microsoft-com:vml" xmlns:wp14="http://schemas.microsoft.com/office/word/2010/wordprocessingDrawing" xmlns:wp="http://schemas.openxmlformats.org/drawingml/2006/wordprocessingDrawing" xmlns:w10="urn:schemas-microsoft-com:office:word" xmlns:w="http://schemas.openxmlformats.org/wordprocessingml/2006/main" xmlns:w14="http://schemas.microsoft.com/office/word/2010/wordml" xmlns:w15="http://schemas.microsoft.com/office/word/2012/wordml" xmlns:w16cex="http://schemas.microsoft.com/office/word/2018/wordml/cex" xmlns:w16cid="http://schemas.microsoft.com/office/word/2016/wordml/cid" xmlns:w16="http://schemas.microsoft.com/office/word/2018/wordml" xmlns:w16se="http://schemas.microsoft.com/office/word/2015/wordml/symex" xmlns:wpg="http://schemas.microsoft.com/office/word/2010/wordprocessingGroup" xmlns:wpi="http://schemas.microsoft.com/office/word/2010/wordprocessingInk" xmlns:wne="http://schemas.microsoft.com/office/word/2006/wordml" xmlns:wps="http://schemas.microsoft.com/office/word/2010/wordprocessingShape" mc:Ignorable="w14 w15 w16se w16cid w16 w16cex wp14">
+  <w:abstractNum w:abstractNumId="0" w15:restartNumberingAfterBreak="0">
+    <w:nsid w:val="1CD9633A"/>
+    <w:multiLevelType w:val="hybridMultilevel"/>
+    <w:tmpl w:val="E5A6C768"/>
+    <w:lvl w:ilvl="0" w:tplc="04130001">
+      <w:start w:val="1"/>
+      <w:numFmt w:val="bullet"/>
+      <w:lvlText w:val=""/>
+      <w:lvlJc w:val="left"/>
+      <w:pPr>
+        <w:ind w:left="720" w:hanging="360"/>
+      </w:pPr>
+      <w:rPr>
+        <w:rFonts w:ascii="Symbol" w:hAnsi="Symbol" w:hint="default"/>
+      </w:rPr>
+    </w:lvl>
+    <w:lvl w:ilvl="1" w:tplc="04130003" w:tentative="1">
+      <w:start w:val="1"/>
+      <w:numFmt w:val="bullet"/>
+      <w:lvlText w:val="o"/>
+      <w:lvlJc w:val="left"/>
+      <w:pPr>
+        <w:ind w:left="1440" w:hanging="360"/>
+      </w:pPr>
+      <w:rPr>
+        <w:rFonts w:ascii="Courier New" w:hAnsi="Courier New" w:cs="Courier New" w:hint="default"/>
+      </w:rPr>
+    </w:lvl>
+    <w:lvl w:ilvl="2" w:tplc="04130005" w:tentative="1">
+      <w:start w:val="1"/>
+      <w:numFmt w:val="bullet"/>
+      <w:lvlText w:val=""/>
+      <w:lvlJc w:val="left"/>
+      <w:pPr>
+        <w:ind w:left="2160" w:hanging="360"/>
+      </w:pPr>
+      <w:rPr>
+        <w:rFonts w:ascii="Wingdings" w:hAnsi="Wingdings" w:hint="default"/>
+      </w:rPr>
+    </w:lvl>
+    <w:lvl w:ilvl="3" w:tplc="04130001" w:tentative="1">
+      <w:start w:val="1"/>
+      <w:numFmt w:val="bullet"/>
+      <w:lvlText w:val=""/>
+      <w:lvlJc w:val="left"/>
+      <w:pPr>
+        <w:ind w:left="2880" w:hanging="360"/>
+      </w:pPr>
+      <w:rPr>
+        <w:rFonts w:ascii="Symbol" w:hAnsi="Symbol" w:hint="default"/>
+      </w:rPr>
+    </w:lvl>
+    <w:lvl w:ilvl="4" w:tplc="04130003" w:tentative="1">
+      <w:start w:val="1"/>
+      <w:numFmt w:val="bullet"/>
+      <w:lvlText w:val="o"/>
+      <w:lvlJc w:val="left"/>
+      <w:pPr>
+        <w:ind w:left="3600" w:hanging="360"/>
+      </w:pPr>
+      <w:rPr>
+        <w:rFonts w:ascii="Courier New" w:hAnsi="Courier New" w:cs="Courier New" w:hint="default"/>
+      </w:rPr>
+    </w:lvl>
+    <w:lvl w:ilvl="5" w:tplc="04130005" w:tentative="1">
+      <w:start w:val="1"/>
+      <w:numFmt w:val="bullet"/>
+      <w:lvlText w:val=""/>
+      <w:lvlJc w:val="left"/>
+      <w:pPr>
+        <w:ind w:left="4320" w:hanging="360"/>
+      </w:pPr>
+      <w:rPr>
+        <w:rFonts w:ascii="Wingdings" w:hAnsi="Wingdings" w:hint="default"/>
+      </w:rPr>
+    </w:lvl>
+    <w:lvl w:ilvl="6" w:tplc="04130001" w:tentative="1">
+      <w:start w:val="1"/>
+      <w:numFmt w:val="bullet"/>
+      <w:lvlText w:val=""/>
+      <w:lvlJc w:val="left"/>
+      <w:pPr>
+        <w:ind w:left="5040" w:hanging="360"/>
+      </w:pPr>
+      <w:rPr>
+        <w:rFonts w:ascii="Symbol" w:hAnsi="Symbol" w:hint="default"/>
+      </w:rPr>
+    </w:lvl>
+    <w:lvl w:ilvl="7" w:tplc="04130003" w:tentative="1">
+      <w:start w:val="1"/>
+      <w:numFmt w:val="bullet"/>
+      <w:lvlText w:val="o"/>
+      <w:lvlJc w:val="left"/>
+      <w:pPr>
+        <w:ind w:left="5760" w:hanging="360"/>
+      </w:pPr>
+      <w:rPr>
+        <w:rFonts w:ascii="Courier New" w:hAnsi="Courier New" w:cs="Courier New" w:hint="default"/>
+      </w:rPr>
+    </w:lvl>
+    <w:lvl w:ilvl="8" w:tplc="04130005" w:tentative="1">
+      <w:start w:val="1"/>
+      <w:numFmt w:val="bullet"/>
+      <w:lvlText w:val=""/>
+      <w:lvlJc w:val="left"/>
+      <w:pPr>
+        <w:ind w:left="6480" w:hanging="360"/>
+      </w:pPr>
+      <w:rPr>
+        <w:rFonts w:ascii="Wingdings" w:hAnsi="Wingdings" w:hint="default"/>
+      </w:rPr>
+    </w:lvl>
+  </w:abstractNum>
+  <w:num w:numId="1">
+    <w:abstractNumId w:val="0"/>
+  </w:num>
+</w:numbering>
+</file>
+
 <file path=word/styles.xml><?xml version="1.0" encoding="utf-8"?>
-<w:styles xmlns:mc="http://schemas.openxmlformats.org/markup-compatibility/2006" xmlns:r="http://schemas.openxmlformats.org/officeDocument/2006/relationships" xmlns:w="http://schemas.openxmlformats.org/wordprocessingml/2006/main" xmlns:w14="http://schemas.microsoft.com/office/word/2010/wordml" xmlns:w15="http://schemas.microsoft.com/office/word/2012/wordml" xmlns:w16cid="http://schemas.microsoft.com/office/word/2016/wordml/cid" xmlns:w16se="http://schemas.microsoft.com/office/word/2015/wordml/symex" mc:Ignorable="w14 w15 w16se w16cid">
+<w:styles xmlns:mc="http://schemas.openxmlformats.org/markup-compatibility/2006" xmlns:r="http://schemas.openxmlformats.org/officeDocument/2006/relationships" xmlns:w="http://schemas.openxmlformats.org/wordprocessingml/2006/main" xmlns:w14="http://schemas.microsoft.com/office/word/2010/wordml" xmlns:w15="http://schemas.microsoft.com/office/word/2012/wordml" xmlns:w16cex="http://schemas.microsoft.com/office/word/2018/wordml/cex" xmlns:w16cid="http://schemas.microsoft.com/office/word/2016/wordml/cid" xmlns:w16="http://schemas.microsoft.com/office/word/2018/wordml" xmlns:w16se="http://schemas.microsoft.com/office/word/2015/wordml/symex" mc:Ignorable="w14 w15 w16se w16cid w16 w16cex">
   <w:docDefaults>
     <w:rPrDefault>
       <w:rPr>
@@ -1493,6 +1999,29 @@
     <w:uiPriority w:val="99"/>
     <w:rsid w:val="002D180A"/>
   </w:style>
+  <w:style w:type="character" w:styleId="Onopgelostemelding">
+    <w:name w:val="Unresolved Mention"/>
+    <w:basedOn w:val="Standaardalinea-lettertype"/>
+    <w:uiPriority w:val="99"/>
+    <w:semiHidden/>
+    <w:unhideWhenUsed/>
+    <w:rsid w:val="00345674"/>
+    <w:rPr>
+      <w:color w:val="605E5C"/>
+      <w:shd w:val="clear" w:color="auto" w:fill="E1DFDD"/>
+    </w:rPr>
+  </w:style>
+  <w:style w:type="paragraph" w:styleId="Lijstalinea">
+    <w:name w:val="List Paragraph"/>
+    <w:basedOn w:val="Standaard"/>
+    <w:uiPriority w:val="34"/>
+    <w:qFormat/>
+    <w:rsid w:val="00592EDA"/>
+    <w:pPr>
+      <w:ind w:left="720"/>
+      <w:contextualSpacing/>
+    </w:pPr>
+  </w:style>
 </w:styles>
 </file>
 
@@ -1792,11 +2321,22 @@
 </file>
 
 <file path=customXml/item1.xml><?xml version="1.0" encoding="utf-8"?>
-<b:Sources xmlns:b="http://schemas.openxmlformats.org/officeDocument/2006/bibliography" xmlns="http://schemas.openxmlformats.org/officeDocument/2006/bibliography" SelectedStyle="\APASixthEditionOfficeOnline.xsl" StyleName="APA" Version="6"/>
+<b:Sources xmlns:b="http://schemas.openxmlformats.org/officeDocument/2006/bibliography" xmlns="http://schemas.openxmlformats.org/officeDocument/2006/bibliography" SelectedStyle="\APASixthEditionOfficeOnline.xsl" StyleName="APA" Version="6">
+  <b:Source>
+    <b:Tag>Bax20</b:Tag>
+    <b:SourceType>InternetSite</b:SourceType>
+    <b:Guid>{6743E7E6-7B18-4B38-B109-8F47EF001FCE}</b:Guid>
+    <b:Title>Bax shop</b:Title>
+    <b:Year>2020</b:Year>
+    <b:InternetSiteTitle>Bax music</b:InternetSiteTitle>
+    <b:URL>https://www.bax-shop.nl/</b:URL>
+    <b:RefOrder>1</b:RefOrder>
+  </b:Source>
+</b:Sources>
 </file>
 
 <file path=customXml/itemProps1.xml><?xml version="1.0" encoding="utf-8"?>
-<ds:datastoreItem xmlns:ds="http://schemas.openxmlformats.org/officeDocument/2006/customXml" ds:itemID="{D59B0F5C-5F85-4B1E-9766-6AA3469D1878}">
+<ds:datastoreItem xmlns:ds="http://schemas.openxmlformats.org/officeDocument/2006/customXml" ds:itemID="{422AB2DB-22F3-4C9F-B9C7-E81F80D413AC}">
   <ds:schemaRefs>
     <ds:schemaRef ds:uri="http://schemas.openxmlformats.org/officeDocument/2006/bibliography"/>
   </ds:schemaRefs>

</xml_diff>